<commit_message>
Add 2Peter Ch3 and template for 1John
</commit_message>
<xml_diff>
--- a/2Peter.docx
+++ b/2Peter.docx
@@ -1146,6 +1146,407 @@
           <w:lang w:val="en-US"/>
         </w:rPr>
       </w:pPr>
+    </w:p>
+    <w:p>
+      <w:pPr>
+        <w:pStyle w:val="ListParagraph"/>
+        <w:numPr>
+          <w:ilvl w:val="0"/>
+          <w:numId w:val="3"/>
+        </w:numPr>
+        <w:rPr>
+          <w:lang w:val="en-US"/>
+        </w:rPr>
+      </w:pPr>
+      <w:r>
+        <w:rPr>
+          <w:lang w:val="en-US"/>
+        </w:rPr>
+        <w:t>This second epistle, beloved, I now write unto you; in both which I stir up your pure minds by way of remembrance:</w:t>
+      </w:r>
+    </w:p>
+    <w:p>
+      <w:pPr>
+        <w:pStyle w:val="ListParagraph"/>
+        <w:numPr>
+          <w:ilvl w:val="0"/>
+          <w:numId w:val="3"/>
+        </w:numPr>
+        <w:rPr>
+          <w:lang w:val="en-US"/>
+        </w:rPr>
+      </w:pPr>
+      <w:r>
+        <w:rPr>
+          <w:lang w:val="en-US"/>
+        </w:rPr>
+        <w:t xml:space="preserve">That ye may be mindful of the words which were spoken before by the holy prophets, and of the commandment of us the apostles of the Lord and </w:t>
+      </w:r>
+      <w:proofErr w:type="spellStart"/>
+      <w:r>
+        <w:rPr>
+          <w:lang w:val="en-US"/>
+        </w:rPr>
+        <w:t>Saviour</w:t>
+      </w:r>
+      <w:proofErr w:type="spellEnd"/>
+      <w:r>
+        <w:rPr>
+          <w:lang w:val="en-US"/>
+        </w:rPr>
+        <w:t>:</w:t>
+      </w:r>
+    </w:p>
+    <w:p>
+      <w:pPr>
+        <w:pStyle w:val="ListParagraph"/>
+        <w:numPr>
+          <w:ilvl w:val="0"/>
+          <w:numId w:val="3"/>
+        </w:numPr>
+        <w:rPr>
+          <w:lang w:val="en-US"/>
+        </w:rPr>
+      </w:pPr>
+      <w:r>
+        <w:rPr>
+          <w:lang w:val="en-US"/>
+        </w:rPr>
+        <w:t xml:space="preserve">Knowing this first, that there shall come in the last days scoffers, walking after their own lusts, </w:t>
+      </w:r>
+    </w:p>
+    <w:p>
+      <w:pPr>
+        <w:pStyle w:val="ListParagraph"/>
+        <w:numPr>
+          <w:ilvl w:val="0"/>
+          <w:numId w:val="3"/>
+        </w:numPr>
+        <w:rPr>
+          <w:lang w:val="en-US"/>
+        </w:rPr>
+      </w:pPr>
+      <w:r>
+        <w:rPr>
+          <w:lang w:val="en-US"/>
+        </w:rPr>
+        <w:t xml:space="preserve">And saying, </w:t>
+      </w:r>
+      <w:proofErr w:type="gramStart"/>
+      <w:r>
+        <w:rPr>
+          <w:lang w:val="en-US"/>
+        </w:rPr>
+        <w:t>Where</w:t>
+      </w:r>
+      <w:proofErr w:type="gramEnd"/>
+      <w:r>
+        <w:rPr>
+          <w:lang w:val="en-US"/>
+        </w:rPr>
+        <w:t xml:space="preserve"> is the promise of his coming? For since the fathers fell asleep, all things continue as they were from the beginning of the creation.</w:t>
+      </w:r>
+    </w:p>
+    <w:p>
+      <w:pPr>
+        <w:pStyle w:val="ListParagraph"/>
+        <w:numPr>
+          <w:ilvl w:val="0"/>
+          <w:numId w:val="3"/>
+        </w:numPr>
+        <w:rPr>
+          <w:lang w:val="en-US"/>
+        </w:rPr>
+      </w:pPr>
+      <w:r>
+        <w:rPr>
+          <w:lang w:val="en-US"/>
+        </w:rPr>
+        <w:t>For this they willingly are ignorant of, that by the word of God the heavens were old, and the earth standing out of the water and in the water:</w:t>
+      </w:r>
+    </w:p>
+    <w:p>
+      <w:pPr>
+        <w:pStyle w:val="ListParagraph"/>
+        <w:numPr>
+          <w:ilvl w:val="0"/>
+          <w:numId w:val="3"/>
+        </w:numPr>
+        <w:rPr>
+          <w:lang w:val="en-US"/>
+        </w:rPr>
+      </w:pPr>
+      <w:r>
+        <w:rPr>
+          <w:lang w:val="en-US"/>
+        </w:rPr>
+        <w:t>Whereby the world that then was, being overflowed with water, perished:</w:t>
+      </w:r>
+    </w:p>
+    <w:p>
+      <w:pPr>
+        <w:pStyle w:val="ListParagraph"/>
+        <w:numPr>
+          <w:ilvl w:val="0"/>
+          <w:numId w:val="3"/>
+        </w:numPr>
+        <w:rPr>
+          <w:lang w:val="en-US"/>
+        </w:rPr>
+      </w:pPr>
+      <w:r>
+        <w:rPr>
+          <w:lang w:val="en-US"/>
+        </w:rPr>
+        <w:t>But the heavens and the earth, which are now, by the same word are kept in store, reserved unto fire against the day of judgement and perdition of ungodly men.</w:t>
+      </w:r>
+    </w:p>
+    <w:p>
+      <w:pPr>
+        <w:pStyle w:val="ListParagraph"/>
+        <w:numPr>
+          <w:ilvl w:val="0"/>
+          <w:numId w:val="3"/>
+        </w:numPr>
+        <w:rPr>
+          <w:lang w:val="en-US"/>
+        </w:rPr>
+      </w:pPr>
+      <w:r>
+        <w:rPr>
+          <w:highlight w:val="yellow"/>
+          <w:lang w:val="en-US"/>
+        </w:rPr>
+        <w:t>But, beloved, be not ignorant of this one thing, that one day is with the Lord as a thousand years, and a thousand years as one day</w:t>
+      </w:r>
+      <w:r>
+        <w:rPr>
+          <w:lang w:val="en-US"/>
+        </w:rPr>
+        <w:t>.</w:t>
+      </w:r>
+    </w:p>
+    <w:p>
+      <w:pPr>
+        <w:pStyle w:val="ListParagraph"/>
+        <w:numPr>
+          <w:ilvl w:val="0"/>
+          <w:numId w:val="3"/>
+        </w:numPr>
+        <w:rPr>
+          <w:lang w:val="en-US"/>
+        </w:rPr>
+      </w:pPr>
+      <w:r>
+        <w:rPr>
+          <w:lang w:val="en-US"/>
+        </w:rPr>
+        <w:t>The Lord is not slack concerning his promise, as some men count slackness; but is longsuffering to us-ward, not willing that any should perish, but that all should come to repentance.</w:t>
+      </w:r>
+    </w:p>
+    <w:p>
+      <w:pPr>
+        <w:pStyle w:val="ListParagraph"/>
+        <w:numPr>
+          <w:ilvl w:val="0"/>
+          <w:numId w:val="3"/>
+        </w:numPr>
+        <w:rPr>
+          <w:lang w:val="en-US"/>
+        </w:rPr>
+      </w:pPr>
+      <w:r>
+        <w:rPr>
+          <w:lang w:val="en-US"/>
+        </w:rPr>
+        <w:t>But the day of the Lord will come as a thief in the night; in the which the heavens shall pass away with a great noise, and the elements shall melt with fervent heat, the earth also and the works that are therein shall be burned up.</w:t>
+      </w:r>
+    </w:p>
+    <w:p>
+      <w:pPr>
+        <w:pStyle w:val="ListParagraph"/>
+        <w:numPr>
+          <w:ilvl w:val="0"/>
+          <w:numId w:val="3"/>
+        </w:numPr>
+        <w:rPr>
+          <w:lang w:val="en-US"/>
+        </w:rPr>
+      </w:pPr>
+      <w:r>
+        <w:rPr>
+          <w:lang w:val="en-US"/>
+        </w:rPr>
+        <w:t>Seeing then that all these things shall be dissolved, what manner of persons ought ye to be in all holy conversation and godliness,</w:t>
+      </w:r>
+    </w:p>
+    <w:p>
+      <w:pPr>
+        <w:pStyle w:val="ListParagraph"/>
+        <w:numPr>
+          <w:ilvl w:val="0"/>
+          <w:numId w:val="3"/>
+        </w:numPr>
+        <w:rPr>
+          <w:lang w:val="en-US"/>
+        </w:rPr>
+      </w:pPr>
+      <w:r>
+        <w:rPr>
+          <w:lang w:val="en-US"/>
+        </w:rPr>
+        <w:t>Looking for hasting unto the coming of the day of God, wherein the heavens being on fire shall be dissolved, and the elements shall melt with fervent heat?</w:t>
+      </w:r>
+    </w:p>
+    <w:p>
+      <w:pPr>
+        <w:pStyle w:val="ListParagraph"/>
+        <w:numPr>
+          <w:ilvl w:val="0"/>
+          <w:numId w:val="3"/>
+        </w:numPr>
+        <w:rPr>
+          <w:lang w:val="en-US"/>
+        </w:rPr>
+      </w:pPr>
+      <w:r>
+        <w:rPr>
+          <w:lang w:val="en-US"/>
+        </w:rPr>
+        <w:t>Nevertheless we, according to his promise, look for new heavens and a new earth, wherein dwelleth righteousness.</w:t>
+      </w:r>
+    </w:p>
+    <w:p>
+      <w:pPr>
+        <w:pStyle w:val="ListParagraph"/>
+        <w:numPr>
+          <w:ilvl w:val="0"/>
+          <w:numId w:val="3"/>
+        </w:numPr>
+        <w:rPr>
+          <w:lang w:val="en-US"/>
+        </w:rPr>
+      </w:pPr>
+      <w:r>
+        <w:rPr>
+          <w:lang w:val="en-US"/>
+        </w:rPr>
+        <w:t>Wherefore, beloved, seeing that ye look for such things, be diligent that ye may be found of him in peace, without spot, and blameless.</w:t>
+      </w:r>
+    </w:p>
+    <w:p>
+      <w:pPr>
+        <w:pStyle w:val="ListParagraph"/>
+        <w:numPr>
+          <w:ilvl w:val="0"/>
+          <w:numId w:val="3"/>
+        </w:numPr>
+        <w:rPr>
+          <w:lang w:val="en-US"/>
+        </w:rPr>
+      </w:pPr>
+      <w:r>
+        <w:rPr>
+          <w:lang w:val="en-US"/>
+        </w:rPr>
+        <w:t>And account that the longsuffering of our Lord is salvation; even as our beloved brother Paul also according to the wisdom given unto him hath written unto you;</w:t>
+      </w:r>
+    </w:p>
+    <w:p>
+      <w:pPr>
+        <w:pStyle w:val="ListParagraph"/>
+        <w:numPr>
+          <w:ilvl w:val="0"/>
+          <w:numId w:val="3"/>
+        </w:numPr>
+        <w:rPr>
+          <w:lang w:val="en-US"/>
+        </w:rPr>
+      </w:pPr>
+      <w:r>
+        <w:rPr>
+          <w:lang w:val="en-US"/>
+        </w:rPr>
+        <w:t>As also in all his epistles, speaking in them of these things; in which are some things hard to be understood which they that are unlearned and unstable wrest, as they do also the other scriptures, unto their own destruction.</w:t>
+      </w:r>
+    </w:p>
+    <w:p>
+      <w:pPr>
+        <w:pStyle w:val="ListParagraph"/>
+        <w:numPr>
+          <w:ilvl w:val="0"/>
+          <w:numId w:val="3"/>
+        </w:numPr>
+        <w:rPr>
+          <w:lang w:val="en-US"/>
+        </w:rPr>
+      </w:pPr>
+      <w:r>
+        <w:rPr>
+          <w:lang w:val="en-US"/>
+        </w:rPr>
+        <w:t xml:space="preserve">Ye therefore, beloved, seeing ye know these things before, beware lest ye also, being led away with the error of the wicked, fall from your own </w:t>
+      </w:r>
+      <w:proofErr w:type="spellStart"/>
+      <w:r>
+        <w:rPr>
+          <w:lang w:val="en-US"/>
+        </w:rPr>
+        <w:t>stedfastness</w:t>
+      </w:r>
+      <w:proofErr w:type="spellEnd"/>
+      <w:r>
+        <w:rPr>
+          <w:lang w:val="en-US"/>
+        </w:rPr>
+        <w:t>.</w:t>
+      </w:r>
+    </w:p>
+    <w:p>
+      <w:pPr>
+        <w:pStyle w:val="ListParagraph"/>
+        <w:numPr>
+          <w:ilvl w:val="0"/>
+          <w:numId w:val="3"/>
+        </w:numPr>
+        <w:rPr>
+          <w:lang w:val="en-US"/>
+        </w:rPr>
+      </w:pPr>
+      <w:r>
+        <w:rPr>
+          <w:lang w:val="en-US"/>
+        </w:rPr>
+        <w:t xml:space="preserve">But grow in grace, and in the knowledge of our Lord and </w:t>
+      </w:r>
+      <w:proofErr w:type="spellStart"/>
+      <w:r>
+        <w:rPr>
+          <w:lang w:val="en-US"/>
+        </w:rPr>
+        <w:t>Saviour</w:t>
+      </w:r>
+      <w:proofErr w:type="spellEnd"/>
+      <w:r>
+        <w:rPr>
+          <w:lang w:val="en-US"/>
+        </w:rPr>
+        <w:t xml:space="preserve"> Jesus Christ. To him be glory both now and </w:t>
+      </w:r>
+      <w:proofErr w:type="spellStart"/>
+      <w:r>
+        <w:rPr>
+          <w:lang w:val="en-US"/>
+        </w:rPr>
+        <w:t>for ever</w:t>
+      </w:r>
+      <w:proofErr w:type="spellEnd"/>
+      <w:r>
+        <w:rPr>
+          <w:lang w:val="en-US"/>
+        </w:rPr>
+        <w:t>. Amen.</w:t>
+      </w:r>
       <w:bookmarkStart w:id="0" w:name="_GoBack"/>
       <w:bookmarkEnd w:id="0"/>
     </w:p>
@@ -1162,6 +1563,95 @@
 <file path=word/numbering.xml><?xml version="1.0" encoding="utf-8"?>
 <w:numbering xmlns:wpc="http://schemas.microsoft.com/office/word/2010/wordprocessingCanvas" xmlns:cx="http://schemas.microsoft.com/office/drawing/2014/chartex" xmlns:cx1="http://schemas.microsoft.com/office/drawing/2015/9/8/chartex" xmlns:cx2="http://schemas.microsoft.com/office/drawing/2015/10/21/chartex" xmlns:cx3="http://schemas.microsoft.com/office/drawing/2016/5/9/chartex" xmlns:cx4="http://schemas.microsoft.com/office/drawing/2016/5/10/chartex" xmlns:cx5="http://schemas.microsoft.com/office/drawing/2016/5/11/chartex" xmlns:cx6="http://schemas.microsoft.com/office/drawing/2016/5/12/chartex" xmlns:cx7="http://schemas.microsoft.com/office/drawing/2016/5/13/chartex" xmlns:cx8="http://schemas.microsoft.com/office/drawing/2016/5/14/chartex" xmlns:mc="http://schemas.openxmlformats.org/markup-compatibility/2006" xmlns:aink="http://schemas.microsoft.com/office/drawing/2016/ink" xmlns:am3d="http://schemas.microsoft.com/office/drawing/2017/model3d" xmlns:o="urn:schemas-microsoft-com:office:office" xmlns:r="http://schemas.openxmlformats.org/officeDocument/2006/relationships" xmlns:m="http://schemas.openxmlformats.org/officeDocument/2006/math" xmlns:v="urn:schemas-microsoft-com:vml" xmlns:wp14="http://schemas.microsoft.com/office/word/2010/wordprocessingDrawing" xmlns:wp="http://schemas.openxmlformats.org/drawingml/2006/wordprocessingDrawing" xmlns:w10="urn:schemas-microsoft-com:office:word" xmlns:w="http://schemas.openxmlformats.org/wordprocessingml/2006/main" xmlns:w14="http://schemas.microsoft.com/office/word/2010/wordml" xmlns:w15="http://schemas.microsoft.com/office/word/2012/wordml" xmlns:w16cid="http://schemas.microsoft.com/office/word/2016/wordml/cid" xmlns:w16se="http://schemas.microsoft.com/office/word/2015/wordml/symex" xmlns:wpg="http://schemas.microsoft.com/office/word/2010/wordprocessingGroup" xmlns:wpi="http://schemas.microsoft.com/office/word/2010/wordprocessingInk" xmlns:wne="http://schemas.microsoft.com/office/word/2006/wordml" xmlns:wps="http://schemas.microsoft.com/office/word/2010/wordprocessingShape" mc:Ignorable="w14 w15 w16se w16cid wp14">
   <w:abstractNum w:abstractNumId="0" w15:restartNumberingAfterBreak="0">
+    <w:nsid w:val="442B6F83"/>
+    <w:multiLevelType w:val="hybridMultilevel"/>
+    <w:tmpl w:val="AA8A0E62"/>
+    <w:lvl w:ilvl="0" w:tplc="0809000F">
+      <w:start w:val="1"/>
+      <w:numFmt w:val="decimal"/>
+      <w:lvlText w:val="%1."/>
+      <w:lvlJc w:val="left"/>
+      <w:pPr>
+        <w:ind w:left="720" w:hanging="360"/>
+      </w:pPr>
+      <w:rPr>
+        <w:rFonts w:hint="default"/>
+      </w:rPr>
+    </w:lvl>
+    <w:lvl w:ilvl="1" w:tplc="08090019" w:tentative="1">
+      <w:start w:val="1"/>
+      <w:numFmt w:val="lowerLetter"/>
+      <w:lvlText w:val="%2."/>
+      <w:lvlJc w:val="left"/>
+      <w:pPr>
+        <w:ind w:left="1440" w:hanging="360"/>
+      </w:pPr>
+    </w:lvl>
+    <w:lvl w:ilvl="2" w:tplc="0809001B" w:tentative="1">
+      <w:start w:val="1"/>
+      <w:numFmt w:val="lowerRoman"/>
+      <w:lvlText w:val="%3."/>
+      <w:lvlJc w:val="right"/>
+      <w:pPr>
+        <w:ind w:left="2160" w:hanging="180"/>
+      </w:pPr>
+    </w:lvl>
+    <w:lvl w:ilvl="3" w:tplc="0809000F" w:tentative="1">
+      <w:start w:val="1"/>
+      <w:numFmt w:val="decimal"/>
+      <w:lvlText w:val="%4."/>
+      <w:lvlJc w:val="left"/>
+      <w:pPr>
+        <w:ind w:left="2880" w:hanging="360"/>
+      </w:pPr>
+    </w:lvl>
+    <w:lvl w:ilvl="4" w:tplc="08090019" w:tentative="1">
+      <w:start w:val="1"/>
+      <w:numFmt w:val="lowerLetter"/>
+      <w:lvlText w:val="%5."/>
+      <w:lvlJc w:val="left"/>
+      <w:pPr>
+        <w:ind w:left="3600" w:hanging="360"/>
+      </w:pPr>
+    </w:lvl>
+    <w:lvl w:ilvl="5" w:tplc="0809001B" w:tentative="1">
+      <w:start w:val="1"/>
+      <w:numFmt w:val="lowerRoman"/>
+      <w:lvlText w:val="%6."/>
+      <w:lvlJc w:val="right"/>
+      <w:pPr>
+        <w:ind w:left="4320" w:hanging="180"/>
+      </w:pPr>
+    </w:lvl>
+    <w:lvl w:ilvl="6" w:tplc="0809000F" w:tentative="1">
+      <w:start w:val="1"/>
+      <w:numFmt w:val="decimal"/>
+      <w:lvlText w:val="%7."/>
+      <w:lvlJc w:val="left"/>
+      <w:pPr>
+        <w:ind w:left="5040" w:hanging="360"/>
+      </w:pPr>
+    </w:lvl>
+    <w:lvl w:ilvl="7" w:tplc="08090019" w:tentative="1">
+      <w:start w:val="1"/>
+      <w:numFmt w:val="lowerLetter"/>
+      <w:lvlText w:val="%8."/>
+      <w:lvlJc w:val="left"/>
+      <w:pPr>
+        <w:ind w:left="5760" w:hanging="360"/>
+      </w:pPr>
+    </w:lvl>
+    <w:lvl w:ilvl="8" w:tplc="0809001B" w:tentative="1">
+      <w:start w:val="1"/>
+      <w:numFmt w:val="lowerRoman"/>
+      <w:lvlText w:val="%9."/>
+      <w:lvlJc w:val="right"/>
+      <w:pPr>
+        <w:ind w:left="6480" w:hanging="180"/>
+      </w:pPr>
+    </w:lvl>
+  </w:abstractNum>
+  <w:abstractNum w:abstractNumId="1" w15:restartNumberingAfterBreak="0">
     <w:nsid w:val="63824790"/>
     <w:multiLevelType w:val="hybridMultilevel"/>
     <w:tmpl w:val="8AD6ADE0"/>
@@ -1250,7 +1740,7 @@
       </w:pPr>
     </w:lvl>
   </w:abstractNum>
-  <w:abstractNum w:abstractNumId="1" w15:restartNumberingAfterBreak="0">
+  <w:abstractNum w:abstractNumId="2" w15:restartNumberingAfterBreak="0">
     <w:nsid w:val="7419464D"/>
     <w:multiLevelType w:val="hybridMultilevel"/>
     <w:tmpl w:val="5CD0EF06"/>
@@ -1340,9 +1830,12 @@
     </w:lvl>
   </w:abstractNum>
   <w:num w:numId="1">
+    <w:abstractNumId w:val="2"/>
+  </w:num>
+  <w:num w:numId="2">
     <w:abstractNumId w:val="1"/>
   </w:num>
-  <w:num w:numId="2">
+  <w:num w:numId="3">
     <w:abstractNumId w:val="0"/>
   </w:num>
 </w:numbering>

</xml_diff>